<commit_message>
Updated report5, Added report 4
</commit_message>
<xml_diff>
--- a/BD_Labs/Lab5/Report5.docx
+++ b/BD_Labs/Lab5/Report5.docx
@@ -460,14 +460,23 @@
           <w:sz w:val="28"/>
           <w:szCs w:val="28"/>
         </w:rPr>
-        <w:t>Работу проверил__</w:t>
-      </w:r>
+        <w:t xml:space="preserve">Работу </w:t>
+      </w:r>
+      <w:proofErr w:type="spellStart"/>
       <w:r>
         <w:rPr>
           <w:color w:val="000000" w:themeColor="text1"/>
           <w:sz w:val="28"/>
           <w:szCs w:val="28"/>
         </w:rPr>
+        <w:t>проверил__</w:t>
+      </w:r>
+      <w:r>
+        <w:rPr>
+          <w:color w:val="000000" w:themeColor="text1"/>
+          <w:sz w:val="28"/>
+          <w:szCs w:val="28"/>
+        </w:rPr>
         <w:t>____________</w:t>
       </w:r>
       <w:r>
@@ -502,6 +511,7 @@
         </w:rPr>
         <w:t>преподаватель</w:t>
       </w:r>
+      <w:proofErr w:type="spellEnd"/>
       <w:r>
         <w:rPr>
           <w:color w:val="000000" w:themeColor="text1"/>
@@ -665,6 +675,31 @@
         </w:rPr>
         <w:t>Краснодар 2023</w:t>
       </w:r>
+    </w:p>
+    <w:p>
+      <w:pPr>
+        <w:pStyle w:val="C"/>
+        <w:ind w:left="0" w:right="-1" w:firstLine="567"/>
+        <w:jc w:val="left"/>
+      </w:pPr>
+      <w:r>
+        <w:lastRenderedPageBreak/>
+        <w:t xml:space="preserve">Исходный код: </w:t>
+      </w:r>
+      <w:hyperlink r:id="rId7" w:history="1">
+        <w:r>
+          <w:rPr>
+            <w:rStyle w:val="Hyperlink"/>
+          </w:rPr>
+          <w:t>https://github.com/SnowLukin/BigData/tree/main</w:t>
+        </w:r>
+      </w:hyperlink>
+    </w:p>
+    <w:p>
+      <w:pPr>
+        <w:pStyle w:val="C"/>
+        <w:ind w:right="-1" w:firstLine="709"/>
+      </w:pPr>
     </w:p>
     <w:p>
       <w:pPr>
@@ -681,7 +716,6 @@
           <w:b/>
           <w:bCs/>
         </w:rPr>
-        <w:lastRenderedPageBreak/>
         <w:t>С</w:t>
       </w:r>
       <w:r>
@@ -757,7 +791,7 @@
       <w:r>
         <w:t xml:space="preserve"> Для этого воспользуемся интернет ресурсом: </w:t>
       </w:r>
-      <w:hyperlink r:id="rId7" w:history="1">
+      <w:hyperlink r:id="rId8" w:history="1">
         <w:r>
           <w:rPr>
             <w:rStyle w:val="Hyperlink"/>
@@ -835,7 +869,7 @@
                     <pic:cNvPicPr/>
                   </pic:nvPicPr>
                   <pic:blipFill>
-                    <a:blip r:embed="rId8" cstate="print">
+                    <a:blip r:embed="rId9" cstate="print">
                       <a:extLst>
                         <a:ext uri="{28A0092B-C50C-407E-A947-70E740481C1C}">
                           <a14:useLocalDpi xmlns:a14="http://schemas.microsoft.com/office/drawing/2010/main" val="0"/>
@@ -977,7 +1011,7 @@
                     <pic:cNvPicPr/>
                   </pic:nvPicPr>
                   <pic:blipFill>
-                    <a:blip r:embed="rId9" cstate="print">
+                    <a:blip r:embed="rId10" cstate="print">
                       <a:extLst>
                         <a:ext uri="{28A0092B-C50C-407E-A947-70E740481C1C}">
                           <a14:useLocalDpi xmlns:a14="http://schemas.microsoft.com/office/drawing/2010/main" val="0"/>
@@ -1052,7 +1086,7 @@
                     <pic:cNvPicPr/>
                   </pic:nvPicPr>
                   <pic:blipFill>
-                    <a:blip r:embed="rId10" cstate="print">
+                    <a:blip r:embed="rId11" cstate="print">
                       <a:extLst>
                         <a:ext uri="{28A0092B-C50C-407E-A947-70E740481C1C}">
                           <a14:useLocalDpi xmlns:a14="http://schemas.microsoft.com/office/drawing/2010/main" val="0"/>
@@ -1133,7 +1167,7 @@
                     <pic:cNvPicPr/>
                   </pic:nvPicPr>
                   <pic:blipFill>
-                    <a:blip r:embed="rId11" cstate="print">
+                    <a:blip r:embed="rId12" cstate="print">
                       <a:extLst>
                         <a:ext uri="{28A0092B-C50C-407E-A947-70E740481C1C}">
                           <a14:useLocalDpi xmlns:a14="http://schemas.microsoft.com/office/drawing/2010/main" val="0"/>
@@ -1220,7 +1254,7 @@
                     <pic:cNvPicPr/>
                   </pic:nvPicPr>
                   <pic:blipFill>
-                    <a:blip r:embed="rId12" cstate="print">
+                    <a:blip r:embed="rId13" cstate="print">
                       <a:extLst>
                         <a:ext uri="{28A0092B-C50C-407E-A947-70E740481C1C}">
                           <a14:useLocalDpi xmlns:a14="http://schemas.microsoft.com/office/drawing/2010/main" val="0"/>
@@ -2075,7 +2109,7 @@
       </w:pPr>
     </w:p>
     <w:sectPr>
-      <w:footerReference w:type="default" r:id="rId13"/>
+      <w:footerReference w:type="default" r:id="rId14"/>
       <w:pgSz w:w="11906" w:h="16838"/>
       <w:pgMar w:top="1134" w:right="850" w:bottom="1134" w:left="1701" w:header="708" w:footer="708" w:gutter="0"/>
       <w:cols w:space="708"/>

</xml_diff>